<commit_message>
blasons tymeros et getheros
</commit_message>
<xml_diff>
--- a/03 - Maisons nobles.docx
+++ b/03 - Maisons nobles.docx
@@ -2057,35 +2057,7 @@
           <w:szCs w:val="24"/>
           <w:u w:val="single"/>
         </w:rPr>
-        <w:t>Seigneurs :</w:t>
-      </w:r>
-      <w:r>
-        <w:rPr>
-          <w:rFonts w:ascii="Times New Roman" w:hAnsi="Times New Roman" w:cs="Times New Roman"/>
-          <w:sz w:val="24"/>
-          <w:szCs w:val="24"/>
-        </w:rPr>
-        <w:t xml:space="preserve"> Lord Aldarys Getheros et lady Elloria Getheros (ex Elloria Moren, roturière)</w:t>
-      </w:r>
-    </w:p>
-    <w:p>
-      <w:pPr>
-        <w:pStyle w:val="NoSpacing"/>
-        <w:jc w:val="both"/>
-        <w:rPr>
-          <w:rFonts w:ascii="Times New Roman" w:hAnsi="Times New Roman" w:cs="Times New Roman"/>
-          <w:sz w:val="24"/>
-          <w:szCs w:val="24"/>
-        </w:rPr>
-      </w:pPr>
-      <w:r>
-        <w:rPr>
-          <w:rFonts w:ascii="Times New Roman" w:hAnsi="Times New Roman" w:cs="Times New Roman"/>
-          <w:sz w:val="24"/>
-          <w:szCs w:val="24"/>
-          <w:u w:val="single"/>
-        </w:rPr>
-        <w:t>Enfants :</w:t>
+        <w:t>Blason :</w:t>
       </w:r>
       <w:r>
         <w:rPr>
@@ -2098,152 +2070,18 @@
       <w:r>
         <w:rPr>
           <w:rFonts w:ascii="Times New Roman" w:hAnsi="Times New Roman" w:cs="Times New Roman"/>
-          <w:color w:val="FF00C8"/>
-          <w:sz w:val="24"/>
-          <w:szCs w:val="24"/>
-        </w:rPr>
-        <w:t xml:space="preserve">Kris </w:t>
-      </w:r>
-      <w:r>
-        <w:rPr>
-          <w:rFonts w:ascii="Times New Roman" w:hAnsi="Times New Roman" w:cs="Times New Roman"/>
-          <w:color w:val="FF00C8"/>
-          <w:sz w:val="24"/>
-          <w:szCs w:val="24"/>
-        </w:rPr>
-        <w:t xml:space="preserve">Getheros </w:t>
-      </w:r>
-      <w:r>
-        <w:rPr>
-          <w:rFonts w:ascii="Times New Roman" w:hAnsi="Times New Roman" w:cs="Times New Roman"/>
-          <w:sz w:val="24"/>
-          <w:szCs w:val="24"/>
-        </w:rPr>
-        <w:t>(18)</w:t>
-      </w:r>
-      <w:r>
-        <w:rPr>
-          <w:rFonts w:ascii="Times New Roman" w:hAnsi="Times New Roman" w:cs="Times New Roman"/>
-          <w:sz w:val="24"/>
-          <w:szCs w:val="24"/>
-        </w:rPr>
-        <w:t xml:space="preserve">. </w:t>
-      </w:r>
-      <w:r>
-        <w:rPr>
-          <w:rFonts w:ascii="Times New Roman" w:hAnsi="Times New Roman" w:cs="Times New Roman"/>
-          <w:sz w:val="24"/>
-          <w:szCs w:val="24"/>
-        </w:rPr>
-        <w:t>Pas d’héritier mâle.</w:t>
-      </w:r>
-    </w:p>
-    <w:p>
-      <w:pPr>
-        <w:pStyle w:val="NoSpacing"/>
-        <w:jc w:val="both"/>
-        <w:rPr>
-          <w:rFonts w:ascii="Times New Roman" w:hAnsi="Times New Roman" w:cs="Times New Roman"/>
-          <w:sz w:val="24"/>
-          <w:szCs w:val="24"/>
-        </w:rPr>
-      </w:pPr>
-    </w:p>
-    <w:p>
-      <w:pPr>
-        <w:pStyle w:val="NoSpacing"/>
-        <w:jc w:val="both"/>
-        <w:rPr>
-          <w:rFonts w:ascii="Times New Roman" w:hAnsi="Times New Roman" w:cs="Times New Roman"/>
-          <w:b/>
-          <w:sz w:val="24"/>
-          <w:szCs w:val="24"/>
-        </w:rPr>
-      </w:pPr>
-      <w:r>
-        <w:rPr>
-          <w:rFonts w:ascii="Times New Roman" w:hAnsi="Times New Roman" w:cs="Times New Roman"/>
-          <w:b/>
-          <w:sz w:val="24"/>
-          <w:szCs w:val="24"/>
-        </w:rPr>
-        <w:t>Rickstone :</w:t>
-      </w:r>
-    </w:p>
-    <w:p>
-      <w:pPr>
-        <w:pStyle w:val="NoSpacing"/>
-        <w:jc w:val="both"/>
-        <w:rPr>
-          <w:rFonts w:ascii="Times New Roman" w:hAnsi="Times New Roman" w:cs="Times New Roman"/>
-          <w:sz w:val="24"/>
-          <w:szCs w:val="24"/>
-        </w:rPr>
-      </w:pPr>
-      <w:r>
-        <w:rPr>
-          <w:rFonts w:ascii="Times New Roman" w:hAnsi="Times New Roman" w:cs="Times New Roman"/>
-          <w:sz w:val="24"/>
-          <w:szCs w:val="24"/>
-          <w:u w:val="single"/>
-        </w:rPr>
-        <w:t>Siège :</w:t>
-      </w:r>
-      <w:r>
-        <w:rPr>
-          <w:rFonts w:ascii="Times New Roman" w:hAnsi="Times New Roman" w:cs="Times New Roman"/>
-          <w:sz w:val="24"/>
-          <w:szCs w:val="24"/>
-        </w:rPr>
-        <w:t xml:space="preserve"> Everys</w:t>
-      </w:r>
-    </w:p>
-    <w:p>
-      <w:pPr>
-        <w:pStyle w:val="NoSpacing"/>
-        <w:jc w:val="both"/>
-        <w:rPr>
-          <w:rFonts w:ascii="Times New Roman" w:hAnsi="Times New Roman" w:cs="Times New Roman"/>
-          <w:sz w:val="24"/>
-          <w:szCs w:val="24"/>
-        </w:rPr>
-      </w:pPr>
-      <w:r>
-        <w:rPr>
-          <w:rFonts w:ascii="Times New Roman" w:hAnsi="Times New Roman" w:cs="Times New Roman"/>
-          <w:sz w:val="24"/>
-          <w:szCs w:val="24"/>
-          <w:u w:val="single"/>
-        </w:rPr>
-        <w:t>Devise :</w:t>
-      </w:r>
-    </w:p>
-    <w:p>
-      <w:pPr>
-        <w:pStyle w:val="NoSpacing"/>
-        <w:jc w:val="both"/>
-        <w:rPr>
-          <w:rFonts w:ascii="Times New Roman" w:hAnsi="Times New Roman" w:cs="Times New Roman"/>
-          <w:sz w:val="24"/>
-          <w:szCs w:val="24"/>
-        </w:rPr>
-      </w:pPr>
-      <w:r>
-        <w:rPr>
-          <w:rFonts w:ascii="Times New Roman" w:hAnsi="Times New Roman" w:cs="Times New Roman"/>
-          <w:sz w:val="24"/>
-          <w:szCs w:val="24"/>
-          <w:u w:val="single"/>
-        </w:rPr>
-        <w:t>Seigneurs :</w:t>
-      </w:r>
-      <w:r>
-        <w:rPr>
-          <w:rFonts w:ascii="Times New Roman" w:hAnsi="Times New Roman" w:cs="Times New Roman"/>
-          <w:sz w:val="24"/>
-          <w:szCs w:val="24"/>
-        </w:rPr>
-        <w:t xml:space="preserve"> Jak Rickstone et…</w:t>
+          <w:sz w:val="24"/>
+          <w:szCs w:val="24"/>
+        </w:rPr>
+        <w:t>un c</w:t>
+      </w:r>
+      <w:r>
+        <w:rPr>
+          <w:rFonts w:ascii="Times New Roman" w:hAnsi="Times New Roman" w:cs="Times New Roman"/>
+          <w:sz w:val="24"/>
+          <w:szCs w:val="24"/>
+        </w:rPr>
+        <w:t>hêne blanc sur champ argent.</w:t>
       </w:r>
       <w:bookmarkStart w:id="0" w:name="_GoBack"/>
       <w:bookmarkEnd w:id="0"/>
@@ -2254,30 +2092,236 @@
         <w:jc w:val="both"/>
         <w:rPr>
           <w:rFonts w:ascii="Times New Roman" w:hAnsi="Times New Roman" w:cs="Times New Roman"/>
+          <w:sz w:val="24"/>
+          <w:szCs w:val="24"/>
+        </w:rPr>
+      </w:pPr>
+      <w:r>
+        <w:rPr>
+          <w:rFonts w:ascii="Times New Roman" w:hAnsi="Times New Roman" w:cs="Times New Roman"/>
+          <w:sz w:val="24"/>
+          <w:szCs w:val="24"/>
+          <w:u w:val="single"/>
+        </w:rPr>
+        <w:t>Seigneurs :</w:t>
+      </w:r>
+      <w:r>
+        <w:rPr>
+          <w:rFonts w:ascii="Times New Roman" w:hAnsi="Times New Roman" w:cs="Times New Roman"/>
+          <w:sz w:val="24"/>
+          <w:szCs w:val="24"/>
+        </w:rPr>
+        <w:t xml:space="preserve"> Lord Aldarys Getheros et lady Elloria Getheros (ex Elloria Moren, roturière)</w:t>
+      </w:r>
+    </w:p>
+    <w:p>
+      <w:pPr>
+        <w:pStyle w:val="NoSpacing"/>
+        <w:jc w:val="both"/>
+        <w:rPr>
+          <w:rFonts w:ascii="Times New Roman" w:hAnsi="Times New Roman" w:cs="Times New Roman"/>
+          <w:sz w:val="24"/>
+          <w:szCs w:val="24"/>
+        </w:rPr>
+      </w:pPr>
+      <w:r>
+        <w:rPr>
+          <w:rFonts w:ascii="Times New Roman" w:hAnsi="Times New Roman" w:cs="Times New Roman"/>
+          <w:sz w:val="24"/>
+          <w:szCs w:val="24"/>
+          <w:u w:val="single"/>
+        </w:rPr>
+        <w:t>Enfants :</w:t>
+      </w:r>
+      <w:r>
+        <w:rPr>
+          <w:rFonts w:ascii="Times New Roman" w:hAnsi="Times New Roman" w:cs="Times New Roman"/>
+          <w:sz w:val="24"/>
+          <w:szCs w:val="24"/>
+        </w:rPr>
+        <w:t xml:space="preserve"> </w:t>
+      </w:r>
+      <w:r>
+        <w:rPr>
+          <w:rFonts w:ascii="Times New Roman" w:hAnsi="Times New Roman" w:cs="Times New Roman"/>
+          <w:color w:val="FF00C8"/>
+          <w:sz w:val="24"/>
+          <w:szCs w:val="24"/>
+        </w:rPr>
+        <w:t xml:space="preserve">Kris </w:t>
+      </w:r>
+      <w:r>
+        <w:rPr>
+          <w:rFonts w:ascii="Times New Roman" w:hAnsi="Times New Roman" w:cs="Times New Roman"/>
+          <w:color w:val="FF00C8"/>
+          <w:sz w:val="24"/>
+          <w:szCs w:val="24"/>
+        </w:rPr>
+        <w:t xml:space="preserve">Getheros </w:t>
+      </w:r>
+      <w:r>
+        <w:rPr>
+          <w:rFonts w:ascii="Times New Roman" w:hAnsi="Times New Roman" w:cs="Times New Roman"/>
+          <w:sz w:val="24"/>
+          <w:szCs w:val="24"/>
+        </w:rPr>
+        <w:t>(18)</w:t>
+      </w:r>
+      <w:r>
+        <w:rPr>
+          <w:rFonts w:ascii="Times New Roman" w:hAnsi="Times New Roman" w:cs="Times New Roman"/>
+          <w:sz w:val="24"/>
+          <w:szCs w:val="24"/>
+        </w:rPr>
+        <w:t xml:space="preserve">. </w:t>
+      </w:r>
+      <w:r>
+        <w:rPr>
+          <w:rFonts w:ascii="Times New Roman" w:hAnsi="Times New Roman" w:cs="Times New Roman"/>
+          <w:sz w:val="24"/>
+          <w:szCs w:val="24"/>
+        </w:rPr>
+        <w:t>Pas d’héritier mâle.</w:t>
+      </w:r>
+    </w:p>
+    <w:p>
+      <w:pPr>
+        <w:pStyle w:val="NoSpacing"/>
+        <w:jc w:val="both"/>
+        <w:rPr>
+          <w:rFonts w:ascii="Times New Roman" w:hAnsi="Times New Roman" w:cs="Times New Roman"/>
+          <w:sz w:val="24"/>
+          <w:szCs w:val="24"/>
+        </w:rPr>
+      </w:pPr>
+    </w:p>
+    <w:p>
+      <w:pPr>
+        <w:pStyle w:val="NoSpacing"/>
+        <w:jc w:val="both"/>
+        <w:rPr>
+          <w:rFonts w:ascii="Times New Roman" w:hAnsi="Times New Roman" w:cs="Times New Roman"/>
           <w:b/>
           <w:sz w:val="24"/>
           <w:szCs w:val="24"/>
         </w:rPr>
       </w:pPr>
-    </w:p>
-    <w:p>
-      <w:pPr>
-        <w:pStyle w:val="NoSpacing"/>
-        <w:jc w:val="both"/>
+      <w:r>
         <w:rPr>
           <w:rFonts w:ascii="Times New Roman" w:hAnsi="Times New Roman" w:cs="Times New Roman"/>
           <w:b/>
           <w:sz w:val="24"/>
           <w:szCs w:val="24"/>
         </w:rPr>
-      </w:pPr>
-      <w:r>
+        <w:t>Rickstone :</w:t>
+      </w:r>
+    </w:p>
+    <w:p>
+      <w:pPr>
+        <w:pStyle w:val="NoSpacing"/>
+        <w:jc w:val="both"/>
+        <w:rPr>
+          <w:rFonts w:ascii="Times New Roman" w:hAnsi="Times New Roman" w:cs="Times New Roman"/>
+          <w:sz w:val="24"/>
+          <w:szCs w:val="24"/>
+        </w:rPr>
+      </w:pPr>
+      <w:r>
+        <w:rPr>
+          <w:rFonts w:ascii="Times New Roman" w:hAnsi="Times New Roman" w:cs="Times New Roman"/>
+          <w:sz w:val="24"/>
+          <w:szCs w:val="24"/>
+          <w:u w:val="single"/>
+        </w:rPr>
+        <w:t>Siège :</w:t>
+      </w:r>
+      <w:r>
+        <w:rPr>
+          <w:rFonts w:ascii="Times New Roman" w:hAnsi="Times New Roman" w:cs="Times New Roman"/>
+          <w:sz w:val="24"/>
+          <w:szCs w:val="24"/>
+        </w:rPr>
+        <w:t xml:space="preserve"> Everys</w:t>
+      </w:r>
+    </w:p>
+    <w:p>
+      <w:pPr>
+        <w:pStyle w:val="NoSpacing"/>
+        <w:jc w:val="both"/>
+        <w:rPr>
+          <w:rFonts w:ascii="Times New Roman" w:hAnsi="Times New Roman" w:cs="Times New Roman"/>
+          <w:sz w:val="24"/>
+          <w:szCs w:val="24"/>
+        </w:rPr>
+      </w:pPr>
+      <w:r>
+        <w:rPr>
+          <w:rFonts w:ascii="Times New Roman" w:hAnsi="Times New Roman" w:cs="Times New Roman"/>
+          <w:sz w:val="24"/>
+          <w:szCs w:val="24"/>
+          <w:u w:val="single"/>
+        </w:rPr>
+        <w:t>Devise :</w:t>
+      </w:r>
+    </w:p>
+    <w:p>
+      <w:pPr>
+        <w:pStyle w:val="NoSpacing"/>
+        <w:jc w:val="both"/>
+        <w:rPr>
+          <w:rFonts w:ascii="Times New Roman" w:hAnsi="Times New Roman" w:cs="Times New Roman"/>
+          <w:sz w:val="24"/>
+          <w:szCs w:val="24"/>
+        </w:rPr>
+      </w:pPr>
+      <w:r>
+        <w:rPr>
+          <w:rFonts w:ascii="Times New Roman" w:hAnsi="Times New Roman" w:cs="Times New Roman"/>
+          <w:sz w:val="24"/>
+          <w:szCs w:val="24"/>
+          <w:u w:val="single"/>
+        </w:rPr>
+        <w:t>Seigneurs :</w:t>
+      </w:r>
+      <w:r>
+        <w:rPr>
+          <w:rFonts w:ascii="Times New Roman" w:hAnsi="Times New Roman" w:cs="Times New Roman"/>
+          <w:sz w:val="24"/>
+          <w:szCs w:val="24"/>
+        </w:rPr>
+        <w:t xml:space="preserve"> Jak Rickstone et…</w:t>
+      </w:r>
+    </w:p>
+    <w:p>
+      <w:pPr>
+        <w:pStyle w:val="NoSpacing"/>
+        <w:jc w:val="both"/>
         <w:rPr>
           <w:rFonts w:ascii="Times New Roman" w:hAnsi="Times New Roman" w:cs="Times New Roman"/>
           <w:b/>
           <w:sz w:val="24"/>
           <w:szCs w:val="24"/>
         </w:rPr>
+      </w:pPr>
+    </w:p>
+    <w:p>
+      <w:pPr>
+        <w:pStyle w:val="NoSpacing"/>
+        <w:jc w:val="both"/>
+        <w:rPr>
+          <w:rFonts w:ascii="Times New Roman" w:hAnsi="Times New Roman" w:cs="Times New Roman"/>
+          <w:b/>
+          <w:sz w:val="24"/>
+          <w:szCs w:val="24"/>
+        </w:rPr>
+      </w:pPr>
+      <w:r>
+        <w:rPr>
+          <w:rFonts w:ascii="Times New Roman" w:hAnsi="Times New Roman" w:cs="Times New Roman"/>
+          <w:b/>
+          <w:sz w:val="24"/>
+          <w:szCs w:val="24"/>
+        </w:rPr>
         <w:t>Tymeros (MAISON ROYALE) :</w:t>
       </w:r>
     </w:p>
@@ -2350,6 +2394,41 @@
     <w:p>
       <w:pPr>
         <w:pStyle w:val="NoSpacing"/>
+        <w:jc w:val="both"/>
+        <w:rPr>
+          <w:rFonts w:ascii="Times New Roman" w:hAnsi="Times New Roman" w:cs="Times New Roman"/>
+          <w:sz w:val="24"/>
+          <w:szCs w:val="24"/>
+        </w:rPr>
+      </w:pPr>
+      <w:r>
+        <w:rPr>
+          <w:rFonts w:ascii="Times New Roman" w:hAnsi="Times New Roman" w:cs="Times New Roman"/>
+          <w:sz w:val="24"/>
+          <w:szCs w:val="24"/>
+        </w:rPr>
+        <w:t>Blason :</w:t>
+      </w:r>
+      <w:r>
+        <w:rPr>
+          <w:rFonts w:ascii="Times New Roman" w:hAnsi="Times New Roman" w:cs="Times New Roman"/>
+          <w:sz w:val="24"/>
+          <w:szCs w:val="24"/>
+        </w:rPr>
+        <w:t xml:space="preserve"> une couronne d’or sur champ noir</w:t>
+      </w:r>
+      <w:r>
+        <w:rPr>
+          <w:rFonts w:ascii="Times New Roman" w:hAnsi="Times New Roman" w:cs="Times New Roman"/>
+          <w:sz w:val="24"/>
+          <w:szCs w:val="24"/>
+        </w:rPr>
+        <w:t xml:space="preserve"> </w:t>
+      </w:r>
+    </w:p>
+    <w:p>
+      <w:pPr>
+        <w:pStyle w:val="NoSpacing"/>
         <w:rPr>
           <w:rFonts w:ascii="Times New Roman" w:hAnsi="Times New Roman" w:cs="Times New Roman"/>
           <w:sz w:val="24"/>
@@ -2572,6 +2651,7 @@
           <w:szCs w:val="24"/>
           <w:u w:val="single"/>
         </w:rPr>
+        <w:lastRenderedPageBreak/>
         <w:t>Seigneurs :</w:t>
       </w:r>
       <w:r>
@@ -2624,7 +2704,6 @@
           <w:szCs w:val="24"/>
           <w:u w:val="single"/>
         </w:rPr>
-        <w:lastRenderedPageBreak/>
         <w:t>Enfants :</w:t>
       </w:r>
       <w:r>

</xml_diff>

<commit_message>
ajout blasons aghestark + barton
</commit_message>
<xml_diff>
--- a/03 - Maisons nobles.docx
+++ b/03 - Maisons nobles.docx
@@ -537,6 +537,7 @@
         <w:jc w:val="both"/>
         <w:rPr>
           <w:rFonts w:ascii="Times New Roman" w:hAnsi="Times New Roman" w:cs="Times New Roman"/>
+          <w:i/>
           <w:sz w:val="24"/>
           <w:szCs w:val="24"/>
         </w:rPr>
@@ -585,6 +586,34 @@
           <w:szCs w:val="24"/>
           <w:u w:val="single"/>
         </w:rPr>
+        <w:t>Blason :</w:t>
+      </w:r>
+      <w:r>
+        <w:rPr>
+          <w:rFonts w:ascii="Times New Roman" w:hAnsi="Times New Roman" w:cs="Times New Roman"/>
+          <w:sz w:val="24"/>
+          <w:szCs w:val="24"/>
+        </w:rPr>
+        <w:t xml:space="preserve"> un poing ganté de maille sur champ noir</w:t>
+      </w:r>
+    </w:p>
+    <w:p>
+      <w:pPr>
+        <w:pStyle w:val="NoSpacing"/>
+        <w:jc w:val="both"/>
+        <w:rPr>
+          <w:rFonts w:ascii="Times New Roman" w:hAnsi="Times New Roman" w:cs="Times New Roman"/>
+          <w:sz w:val="24"/>
+          <w:szCs w:val="24"/>
+        </w:rPr>
+      </w:pPr>
+      <w:r>
+        <w:rPr>
+          <w:rFonts w:ascii="Times New Roman" w:hAnsi="Times New Roman" w:cs="Times New Roman"/>
+          <w:sz w:val="24"/>
+          <w:szCs w:val="24"/>
+          <w:u w:val="single"/>
+        </w:rPr>
         <w:t>Seigneurs :</w:t>
       </w:r>
       <w:r>
@@ -1133,7 +1162,6 @@
           <w:sz w:val="24"/>
           <w:szCs w:val="24"/>
         </w:rPr>
-        <w:lastRenderedPageBreak/>
         <w:t>Barton :</w:t>
       </w:r>
     </w:p>
@@ -1173,6 +1201,7 @@
           <w:rFonts w:ascii="Times New Roman" w:hAnsi="Times New Roman" w:cs="Times New Roman"/>
           <w:sz w:val="24"/>
           <w:szCs w:val="24"/>
+          <w:u w:val="single"/>
         </w:rPr>
       </w:pPr>
       <w:r>
@@ -1202,861 +1231,6 @@
           <w:szCs w:val="24"/>
           <w:u w:val="single"/>
         </w:rPr>
-        <w:t>Seigneurs :</w:t>
-      </w:r>
-      <w:r>
-        <w:rPr>
-          <w:rFonts w:ascii="Times New Roman" w:hAnsi="Times New Roman" w:cs="Times New Roman"/>
-          <w:sz w:val="24"/>
-          <w:szCs w:val="24"/>
-        </w:rPr>
-        <w:t xml:space="preserve"> Lord Keyn Barton</w:t>
-      </w:r>
-      <w:r>
-        <w:rPr>
-          <w:rFonts w:ascii="Times New Roman" w:hAnsi="Times New Roman" w:cs="Times New Roman"/>
-          <w:sz w:val="24"/>
-          <w:szCs w:val="24"/>
-        </w:rPr>
-        <w:t xml:space="preserve"> (62)</w:t>
-      </w:r>
-      <w:r>
-        <w:rPr>
-          <w:rFonts w:ascii="Times New Roman" w:hAnsi="Times New Roman" w:cs="Times New Roman"/>
-          <w:sz w:val="24"/>
-          <w:szCs w:val="24"/>
-        </w:rPr>
-        <w:t>. Son épouse est morte.</w:t>
-      </w:r>
-    </w:p>
-    <w:p>
-      <w:pPr>
-        <w:pStyle w:val="NoSpacing"/>
-        <w:jc w:val="both"/>
-      </w:pPr>
-      <w:r>
-        <w:rPr>
-          <w:rFonts w:ascii="Times New Roman" w:hAnsi="Times New Roman" w:cs="Times New Roman"/>
-          <w:sz w:val="24"/>
-          <w:szCs w:val="24"/>
-          <w:u w:val="single"/>
-        </w:rPr>
-        <w:t>Enfants :</w:t>
-      </w:r>
-      <w:r>
-        <w:rPr>
-          <w:rFonts w:ascii="Times New Roman" w:hAnsi="Times New Roman" w:cs="Times New Roman"/>
-          <w:sz w:val="24"/>
-          <w:szCs w:val="24"/>
-        </w:rPr>
-        <w:t xml:space="preserve"> </w:t>
-      </w:r>
-      <w:r>
-        <w:rPr>
-          <w:rFonts w:ascii="Times New Roman" w:hAnsi="Times New Roman" w:cs="Times New Roman"/>
-          <w:color w:val="0070C0"/>
-          <w:sz w:val="24"/>
-          <w:szCs w:val="24"/>
-        </w:rPr>
-        <w:t>Lorel (ser)</w:t>
-      </w:r>
-      <w:r>
-        <w:rPr>
-          <w:rFonts w:ascii="Times New Roman" w:hAnsi="Times New Roman" w:cs="Times New Roman"/>
-          <w:color w:val="0070C0"/>
-          <w:sz w:val="24"/>
-          <w:szCs w:val="24"/>
-        </w:rPr>
-        <w:t xml:space="preserve"> </w:t>
-      </w:r>
-      <w:r>
-        <w:rPr>
-          <w:rFonts w:ascii="Times New Roman" w:hAnsi="Times New Roman" w:cs="Times New Roman"/>
-          <w:sz w:val="24"/>
-          <w:szCs w:val="24"/>
-        </w:rPr>
-        <w:t>(35</w:t>
-      </w:r>
-      <w:r>
-        <w:rPr>
-          <w:rFonts w:ascii="Times New Roman" w:hAnsi="Times New Roman" w:cs="Times New Roman"/>
-          <w:sz w:val="24"/>
-          <w:szCs w:val="24"/>
-        </w:rPr>
-        <w:t>)</w:t>
-      </w:r>
-      <w:r>
-        <w:rPr>
-          <w:rFonts w:ascii="Times New Roman" w:hAnsi="Times New Roman" w:cs="Times New Roman"/>
-          <w:sz w:val="24"/>
-          <w:szCs w:val="24"/>
-        </w:rPr>
-        <w:t xml:space="preserve">, </w:t>
-      </w:r>
-      <w:r>
-        <w:rPr>
-          <w:rFonts w:ascii="Times New Roman" w:hAnsi="Times New Roman" w:cs="Times New Roman"/>
-          <w:color w:val="FF00C8"/>
-          <w:sz w:val="24"/>
-          <w:szCs w:val="24"/>
-        </w:rPr>
-        <w:t>Eyl</w:t>
-      </w:r>
-      <w:r>
-        <w:rPr>
-          <w:rFonts w:ascii="Times New Roman" w:hAnsi="Times New Roman" w:cs="Times New Roman"/>
-          <w:color w:val="FF00C8"/>
-          <w:sz w:val="24"/>
-          <w:szCs w:val="24"/>
-        </w:rPr>
-        <w:t xml:space="preserve">is </w:t>
-      </w:r>
-      <w:r>
-        <w:rPr>
-          <w:rFonts w:ascii="Times New Roman" w:hAnsi="Times New Roman" w:cs="Times New Roman"/>
-          <w:sz w:val="24"/>
-          <w:szCs w:val="24"/>
-        </w:rPr>
-        <w:t>(26</w:t>
-      </w:r>
-      <w:r>
-        <w:rPr>
-          <w:rFonts w:ascii="Times New Roman" w:hAnsi="Times New Roman" w:cs="Times New Roman"/>
-          <w:sz w:val="24"/>
-          <w:szCs w:val="24"/>
-        </w:rPr>
-        <w:t>)</w:t>
-      </w:r>
-    </w:p>
-    <w:p>
-      <w:pPr>
-        <w:pStyle w:val="NoSpacing"/>
-        <w:jc w:val="both"/>
-        <w:rPr>
-          <w:rFonts w:ascii="Times New Roman" w:hAnsi="Times New Roman" w:cs="Times New Roman"/>
-          <w:b/>
-          <w:sz w:val="24"/>
-          <w:szCs w:val="24"/>
-        </w:rPr>
-      </w:pPr>
-    </w:p>
-    <w:p>
-      <w:pPr>
-        <w:pStyle w:val="NoSpacing"/>
-        <w:jc w:val="both"/>
-        <w:rPr>
-          <w:rFonts w:ascii="Times New Roman" w:hAnsi="Times New Roman" w:cs="Times New Roman"/>
-          <w:b/>
-          <w:sz w:val="24"/>
-          <w:szCs w:val="24"/>
-        </w:rPr>
-      </w:pPr>
-      <w:r>
-        <w:rPr>
-          <w:rFonts w:ascii="Times New Roman" w:hAnsi="Times New Roman" w:cs="Times New Roman"/>
-          <w:b/>
-          <w:sz w:val="24"/>
-          <w:szCs w:val="24"/>
-        </w:rPr>
-        <w:t>Cordin :</w:t>
-      </w:r>
-    </w:p>
-    <w:p>
-      <w:pPr>
-        <w:pStyle w:val="NoSpacing"/>
-        <w:jc w:val="both"/>
-        <w:rPr>
-          <w:rFonts w:ascii="Times New Roman" w:hAnsi="Times New Roman" w:cs="Times New Roman"/>
-          <w:sz w:val="24"/>
-          <w:szCs w:val="24"/>
-        </w:rPr>
-      </w:pPr>
-      <w:r>
-        <w:rPr>
-          <w:rFonts w:ascii="Times New Roman" w:hAnsi="Times New Roman" w:cs="Times New Roman"/>
-          <w:sz w:val="24"/>
-          <w:szCs w:val="24"/>
-          <w:u w:val="single"/>
-        </w:rPr>
-        <w:t>Siège :</w:t>
-      </w:r>
-      <w:r>
-        <w:rPr>
-          <w:rFonts w:ascii="Times New Roman" w:hAnsi="Times New Roman" w:cs="Times New Roman"/>
-          <w:sz w:val="24"/>
-          <w:szCs w:val="24"/>
-        </w:rPr>
-        <w:t xml:space="preserve"> Port-Corail</w:t>
-      </w:r>
-    </w:p>
-    <w:p>
-      <w:pPr>
-        <w:pStyle w:val="NoSpacing"/>
-        <w:jc w:val="both"/>
-        <w:rPr>
-          <w:rFonts w:ascii="Times New Roman" w:hAnsi="Times New Roman" w:cs="Times New Roman"/>
-          <w:sz w:val="24"/>
-          <w:szCs w:val="24"/>
-        </w:rPr>
-      </w:pPr>
-      <w:r>
-        <w:rPr>
-          <w:rFonts w:ascii="Times New Roman" w:hAnsi="Times New Roman" w:cs="Times New Roman"/>
-          <w:sz w:val="24"/>
-          <w:szCs w:val="24"/>
-          <w:u w:val="single"/>
-        </w:rPr>
-        <w:t>Devise :</w:t>
-      </w:r>
-    </w:p>
-    <w:p>
-      <w:pPr>
-        <w:pStyle w:val="NoSpacing"/>
-        <w:jc w:val="both"/>
-        <w:rPr>
-          <w:rFonts w:ascii="Times New Roman" w:hAnsi="Times New Roman" w:cs="Times New Roman"/>
-          <w:sz w:val="24"/>
-          <w:szCs w:val="24"/>
-        </w:rPr>
-      </w:pPr>
-      <w:r>
-        <w:rPr>
-          <w:rFonts w:ascii="Times New Roman" w:hAnsi="Times New Roman" w:cs="Times New Roman"/>
-          <w:sz w:val="24"/>
-          <w:szCs w:val="24"/>
-          <w:u w:val="single"/>
-        </w:rPr>
-        <w:t>Seigneurs :</w:t>
-      </w:r>
-      <w:r>
-        <w:rPr>
-          <w:rFonts w:ascii="Times New Roman" w:hAnsi="Times New Roman" w:cs="Times New Roman"/>
-          <w:sz w:val="24"/>
-          <w:szCs w:val="24"/>
-        </w:rPr>
-        <w:t xml:space="preserve"> Lord Ebel Cordin et lady Adelia Cordin (ex Adelia Athem)</w:t>
-      </w:r>
-    </w:p>
-    <w:p>
-      <w:pPr>
-        <w:pStyle w:val="NoSpacing"/>
-        <w:jc w:val="both"/>
-        <w:rPr>
-          <w:rFonts w:ascii="Times New Roman" w:hAnsi="Times New Roman" w:cs="Times New Roman"/>
-          <w:sz w:val="24"/>
-          <w:szCs w:val="24"/>
-        </w:rPr>
-      </w:pPr>
-      <w:r>
-        <w:rPr>
-          <w:rFonts w:ascii="Times New Roman" w:hAnsi="Times New Roman" w:cs="Times New Roman"/>
-          <w:sz w:val="24"/>
-          <w:szCs w:val="24"/>
-          <w:u w:val="single"/>
-        </w:rPr>
-        <w:t>Enfants :</w:t>
-      </w:r>
-      <w:r>
-        <w:rPr>
-          <w:rFonts w:ascii="Times New Roman" w:hAnsi="Times New Roman" w:cs="Times New Roman"/>
-          <w:sz w:val="24"/>
-          <w:szCs w:val="24"/>
-        </w:rPr>
-        <w:t xml:space="preserve"> Telma Cordin (a épousé </w:t>
-      </w:r>
-      <w:r>
-        <w:rPr>
-          <w:rFonts w:ascii="Times New Roman" w:hAnsi="Times New Roman" w:cs="Times New Roman"/>
-          <w:sz w:val="24"/>
-          <w:szCs w:val="24"/>
-        </w:rPr>
-        <w:t>Alek</w:t>
-      </w:r>
-      <w:r>
-        <w:rPr>
-          <w:rFonts w:ascii="Times New Roman" w:hAnsi="Times New Roman" w:cs="Times New Roman"/>
-          <w:sz w:val="24"/>
-          <w:szCs w:val="24"/>
-        </w:rPr>
-        <w:t xml:space="preserve"> Dorell)</w:t>
-      </w:r>
-    </w:p>
-    <w:p>
-      <w:pPr>
-        <w:pStyle w:val="NoSpacing"/>
-        <w:jc w:val="both"/>
-        <w:rPr>
-          <w:rFonts w:ascii="Times New Roman" w:hAnsi="Times New Roman" w:cs="Times New Roman"/>
-          <w:sz w:val="24"/>
-          <w:szCs w:val="24"/>
-        </w:rPr>
-      </w:pPr>
-    </w:p>
-    <w:p>
-      <w:pPr>
-        <w:pStyle w:val="NoSpacing"/>
-        <w:jc w:val="both"/>
-        <w:rPr>
-          <w:rFonts w:ascii="Times New Roman" w:hAnsi="Times New Roman" w:cs="Times New Roman"/>
-          <w:sz w:val="24"/>
-          <w:szCs w:val="24"/>
-        </w:rPr>
-      </w:pPr>
-      <w:r>
-        <w:rPr>
-          <w:rFonts w:ascii="Times New Roman" w:hAnsi="Times New Roman" w:cs="Times New Roman"/>
-          <w:sz w:val="24"/>
-          <w:szCs w:val="24"/>
-          <w:u w:val="single"/>
-        </w:rPr>
-        <w:t>Enfants :</w:t>
-      </w:r>
-      <w:r>
-        <w:rPr>
-          <w:rFonts w:ascii="Times New Roman" w:hAnsi="Times New Roman" w:cs="Times New Roman"/>
-          <w:sz w:val="24"/>
-          <w:szCs w:val="24"/>
-        </w:rPr>
-        <w:t xml:space="preserve"> Pas d’enfants.</w:t>
-      </w:r>
-    </w:p>
-    <w:p>
-      <w:pPr>
-        <w:pStyle w:val="NoSpacing"/>
-        <w:jc w:val="both"/>
-        <w:rPr>
-          <w:rFonts w:ascii="Times New Roman" w:hAnsi="Times New Roman" w:cs="Times New Roman"/>
-          <w:sz w:val="24"/>
-          <w:szCs w:val="24"/>
-        </w:rPr>
-      </w:pPr>
-    </w:p>
-    <w:p>
-      <w:pPr>
-        <w:pStyle w:val="NoSpacing"/>
-        <w:jc w:val="both"/>
-        <w:rPr>
-          <w:rFonts w:ascii="Times New Roman" w:hAnsi="Times New Roman" w:cs="Times New Roman"/>
-          <w:b/>
-          <w:sz w:val="24"/>
-          <w:szCs w:val="24"/>
-        </w:rPr>
-      </w:pPr>
-      <w:r>
-        <w:rPr>
-          <w:rFonts w:ascii="Times New Roman" w:hAnsi="Times New Roman" w:cs="Times New Roman"/>
-          <w:b/>
-          <w:sz w:val="24"/>
-          <w:szCs w:val="24"/>
-        </w:rPr>
-        <w:t>Destheros :</w:t>
-      </w:r>
-    </w:p>
-    <w:p>
-      <w:pPr>
-        <w:pStyle w:val="NoSpacing"/>
-        <w:jc w:val="both"/>
-        <w:rPr>
-          <w:rFonts w:ascii="Times New Roman" w:hAnsi="Times New Roman" w:cs="Times New Roman"/>
-          <w:sz w:val="24"/>
-          <w:szCs w:val="24"/>
-        </w:rPr>
-      </w:pPr>
-      <w:r>
-        <w:rPr>
-          <w:rFonts w:ascii="Times New Roman" w:hAnsi="Times New Roman" w:cs="Times New Roman"/>
-          <w:sz w:val="24"/>
-          <w:szCs w:val="24"/>
-          <w:u w:val="single"/>
-        </w:rPr>
-        <w:t>Siège :</w:t>
-      </w:r>
-      <w:r>
-        <w:rPr>
-          <w:rFonts w:ascii="Times New Roman" w:hAnsi="Times New Roman" w:cs="Times New Roman"/>
-          <w:sz w:val="24"/>
-          <w:szCs w:val="24"/>
-        </w:rPr>
-        <w:t xml:space="preserve"> Sommerhil</w:t>
-      </w:r>
-    </w:p>
-    <w:p>
-      <w:pPr>
-        <w:pStyle w:val="NoSpacing"/>
-        <w:jc w:val="both"/>
-        <w:rPr>
-          <w:rFonts w:ascii="Times New Roman" w:hAnsi="Times New Roman" w:cs="Times New Roman"/>
-          <w:sz w:val="24"/>
-          <w:szCs w:val="24"/>
-        </w:rPr>
-      </w:pPr>
-      <w:r>
-        <w:rPr>
-          <w:rFonts w:ascii="Times New Roman" w:hAnsi="Times New Roman" w:cs="Times New Roman"/>
-          <w:sz w:val="24"/>
-          <w:szCs w:val="24"/>
-          <w:u w:val="single"/>
-        </w:rPr>
-        <w:t>Devise :</w:t>
-      </w:r>
-    </w:p>
-    <w:p>
-      <w:pPr>
-        <w:pStyle w:val="NoSpacing"/>
-        <w:jc w:val="both"/>
-        <w:rPr>
-          <w:rFonts w:ascii="Times New Roman" w:hAnsi="Times New Roman" w:cs="Times New Roman"/>
-          <w:sz w:val="24"/>
-          <w:szCs w:val="24"/>
-          <w:u w:val="single"/>
-        </w:rPr>
-      </w:pPr>
-      <w:r>
-        <w:rPr>
-          <w:rFonts w:ascii="Times New Roman" w:hAnsi="Times New Roman" w:cs="Times New Roman"/>
-          <w:sz w:val="24"/>
-          <w:szCs w:val="24"/>
-          <w:u w:val="single"/>
-        </w:rPr>
-        <w:t>Seigneurs :</w:t>
-      </w:r>
-      <w:r>
-        <w:rPr>
-          <w:rFonts w:ascii="Times New Roman" w:hAnsi="Times New Roman" w:cs="Times New Roman"/>
-          <w:sz w:val="24"/>
-          <w:szCs w:val="24"/>
-        </w:rPr>
-        <w:t xml:space="preserve"> Lord Katar Destheros et lady Olovia Destheros (ex Olovia Getheros</w:t>
-      </w:r>
-      <w:r>
-        <w:rPr>
-          <w:rFonts w:ascii="Times New Roman" w:hAnsi="Times New Roman" w:cs="Times New Roman"/>
-          <w:sz w:val="24"/>
-          <w:szCs w:val="24"/>
-        </w:rPr>
-        <w:t>,</w:t>
-      </w:r>
-      <w:r>
-        <w:rPr>
-          <w:rFonts w:ascii="Times New Roman" w:hAnsi="Times New Roman" w:cs="Times New Roman"/>
-          <w:sz w:val="24"/>
-          <w:szCs w:val="24"/>
-        </w:rPr>
-        <w:t xml:space="preserve"> sœur d’Aldarys Getheros</w:t>
-      </w:r>
-      <w:r>
-        <w:rPr>
-          <w:rFonts w:ascii="Times New Roman" w:hAnsi="Times New Roman" w:cs="Times New Roman"/>
-          <w:sz w:val="24"/>
-          <w:szCs w:val="24"/>
-        </w:rPr>
-        <w:t>)</w:t>
-      </w:r>
-    </w:p>
-    <w:p>
-      <w:pPr>
-        <w:pStyle w:val="NoSpacing"/>
-        <w:jc w:val="both"/>
-        <w:rPr>
-          <w:rFonts w:ascii="Times New Roman" w:hAnsi="Times New Roman" w:cs="Times New Roman"/>
-          <w:sz w:val="24"/>
-          <w:szCs w:val="24"/>
-        </w:rPr>
-      </w:pPr>
-      <w:r>
-        <w:rPr>
-          <w:rFonts w:ascii="Times New Roman" w:hAnsi="Times New Roman" w:cs="Times New Roman"/>
-          <w:sz w:val="24"/>
-          <w:szCs w:val="24"/>
-          <w:u w:val="single"/>
-        </w:rPr>
-        <w:t>Enfants :</w:t>
-      </w:r>
-    </w:p>
-    <w:p>
-      <w:pPr>
-        <w:pStyle w:val="NoSpacing"/>
-        <w:jc w:val="both"/>
-        <w:rPr>
-          <w:rFonts w:ascii="Times New Roman" w:hAnsi="Times New Roman" w:cs="Times New Roman"/>
-          <w:sz w:val="24"/>
-          <w:szCs w:val="24"/>
-        </w:rPr>
-      </w:pPr>
-    </w:p>
-    <w:p>
-      <w:pPr>
-        <w:pStyle w:val="NoSpacing"/>
-        <w:jc w:val="both"/>
-        <w:rPr>
-          <w:rFonts w:ascii="Times New Roman" w:hAnsi="Times New Roman" w:cs="Times New Roman"/>
-          <w:b/>
-          <w:sz w:val="24"/>
-          <w:szCs w:val="24"/>
-        </w:rPr>
-      </w:pPr>
-      <w:r>
-        <w:rPr>
-          <w:rFonts w:ascii="Times New Roman" w:hAnsi="Times New Roman" w:cs="Times New Roman"/>
-          <w:b/>
-          <w:sz w:val="24"/>
-          <w:szCs w:val="24"/>
-        </w:rPr>
-        <w:t>Dorell :</w:t>
-      </w:r>
-    </w:p>
-    <w:p>
-      <w:pPr>
-        <w:pStyle w:val="NoSpacing"/>
-        <w:jc w:val="both"/>
-        <w:rPr>
-          <w:rFonts w:ascii="Times New Roman" w:hAnsi="Times New Roman" w:cs="Times New Roman"/>
-          <w:sz w:val="24"/>
-          <w:szCs w:val="24"/>
-        </w:rPr>
-      </w:pPr>
-      <w:r>
-        <w:rPr>
-          <w:rFonts w:ascii="Times New Roman" w:hAnsi="Times New Roman" w:cs="Times New Roman"/>
-          <w:sz w:val="24"/>
-          <w:szCs w:val="24"/>
-          <w:u w:val="single"/>
-        </w:rPr>
-        <w:t>Siège :</w:t>
-      </w:r>
-      <w:r>
-        <w:rPr>
-          <w:rFonts w:ascii="Times New Roman" w:hAnsi="Times New Roman" w:cs="Times New Roman"/>
-          <w:sz w:val="24"/>
-          <w:szCs w:val="24"/>
-        </w:rPr>
-        <w:t xml:space="preserve"> Sand</w:t>
-      </w:r>
-      <w:r>
-        <w:rPr>
-          <w:rFonts w:ascii="Times New Roman" w:hAnsi="Times New Roman" w:cs="Times New Roman"/>
-          <w:sz w:val="24"/>
-          <w:szCs w:val="24"/>
-        </w:rPr>
-        <w:t>i</w:t>
-      </w:r>
-      <w:r>
-        <w:rPr>
-          <w:rFonts w:ascii="Times New Roman" w:hAnsi="Times New Roman" w:cs="Times New Roman"/>
-          <w:sz w:val="24"/>
-          <w:szCs w:val="24"/>
-        </w:rPr>
-        <w:t>ers</w:t>
-      </w:r>
-    </w:p>
-    <w:p>
-      <w:pPr>
-        <w:pStyle w:val="NoSpacing"/>
-        <w:jc w:val="both"/>
-        <w:rPr>
-          <w:rFonts w:ascii="Times New Roman" w:hAnsi="Times New Roman" w:cs="Times New Roman"/>
-          <w:sz w:val="24"/>
-          <w:szCs w:val="24"/>
-        </w:rPr>
-      </w:pPr>
-      <w:r>
-        <w:rPr>
-          <w:rFonts w:ascii="Times New Roman" w:hAnsi="Times New Roman" w:cs="Times New Roman"/>
-          <w:sz w:val="24"/>
-          <w:szCs w:val="24"/>
-          <w:u w:val="single"/>
-        </w:rPr>
-        <w:t>Devise :</w:t>
-      </w:r>
-    </w:p>
-    <w:p>
-      <w:pPr>
-        <w:pStyle w:val="NoSpacing"/>
-        <w:jc w:val="both"/>
-        <w:rPr>
-          <w:rFonts w:ascii="Times New Roman" w:hAnsi="Times New Roman" w:cs="Times New Roman"/>
-          <w:sz w:val="24"/>
-          <w:szCs w:val="24"/>
-        </w:rPr>
-      </w:pPr>
-      <w:r>
-        <w:rPr>
-          <w:rFonts w:ascii="Times New Roman" w:hAnsi="Times New Roman" w:cs="Times New Roman"/>
-          <w:sz w:val="24"/>
-          <w:szCs w:val="24"/>
-          <w:u w:val="single"/>
-        </w:rPr>
-        <w:t>Seigneurs :</w:t>
-      </w:r>
-      <w:r>
-        <w:rPr>
-          <w:rFonts w:ascii="Times New Roman" w:hAnsi="Times New Roman" w:cs="Times New Roman"/>
-          <w:sz w:val="24"/>
-          <w:szCs w:val="24"/>
-        </w:rPr>
-        <w:t xml:space="preserve"> Lord Alek Dorell </w:t>
-      </w:r>
-      <w:r>
-        <w:rPr>
-          <w:rFonts w:ascii="Times New Roman" w:hAnsi="Times New Roman" w:cs="Times New Roman"/>
-          <w:sz w:val="24"/>
-          <w:szCs w:val="24"/>
-        </w:rPr>
-        <w:t xml:space="preserve">(65) </w:t>
-      </w:r>
-      <w:r>
-        <w:rPr>
-          <w:rFonts w:ascii="Times New Roman" w:hAnsi="Times New Roman" w:cs="Times New Roman"/>
-          <w:sz w:val="24"/>
-          <w:szCs w:val="24"/>
-        </w:rPr>
-        <w:t>et lady Telma Dorell</w:t>
-      </w:r>
-      <w:r>
-        <w:rPr>
-          <w:rFonts w:ascii="Times New Roman" w:hAnsi="Times New Roman" w:cs="Times New Roman"/>
-          <w:sz w:val="24"/>
-          <w:szCs w:val="24"/>
-        </w:rPr>
-        <w:t xml:space="preserve"> (21)</w:t>
-      </w:r>
-      <w:r>
-        <w:rPr>
-          <w:rFonts w:ascii="Times New Roman" w:hAnsi="Times New Roman" w:cs="Times New Roman"/>
-          <w:sz w:val="24"/>
-          <w:szCs w:val="24"/>
-        </w:rPr>
-        <w:t xml:space="preserve"> (ex Telma Cordin)</w:t>
-      </w:r>
-    </w:p>
-    <w:p>
-      <w:pPr>
-        <w:pStyle w:val="NoSpacing"/>
-        <w:jc w:val="both"/>
-        <w:rPr>
-          <w:rFonts w:ascii="Times New Roman" w:hAnsi="Times New Roman" w:cs="Times New Roman"/>
-          <w:sz w:val="24"/>
-          <w:szCs w:val="24"/>
-        </w:rPr>
-      </w:pPr>
-      <w:r>
-        <w:rPr>
-          <w:rFonts w:ascii="Times New Roman" w:hAnsi="Times New Roman" w:cs="Times New Roman"/>
-          <w:sz w:val="24"/>
-          <w:szCs w:val="24"/>
-          <w:u w:val="single"/>
-        </w:rPr>
-        <w:t>Enfants :</w:t>
-      </w:r>
-      <w:r>
-        <w:rPr>
-          <w:rFonts w:ascii="Times New Roman" w:hAnsi="Times New Roman" w:cs="Times New Roman"/>
-          <w:sz w:val="24"/>
-          <w:szCs w:val="24"/>
-        </w:rPr>
-        <w:t xml:space="preserve"> </w:t>
-      </w:r>
-      <w:r>
-        <w:rPr>
-          <w:rFonts w:ascii="Times New Roman" w:hAnsi="Times New Roman" w:cs="Times New Roman"/>
-          <w:color w:val="4BACC6" w:themeColor="accent5"/>
-          <w:sz w:val="24"/>
-          <w:szCs w:val="24"/>
-        </w:rPr>
-        <w:t xml:space="preserve">Alvian </w:t>
-      </w:r>
-      <w:r>
-        <w:rPr>
-          <w:rFonts w:ascii="Times New Roman" w:hAnsi="Times New Roman" w:cs="Times New Roman"/>
-          <w:sz w:val="24"/>
-          <w:szCs w:val="24"/>
-        </w:rPr>
-        <w:t xml:space="preserve">(42), </w:t>
-      </w:r>
-      <w:r>
-        <w:rPr>
-          <w:rFonts w:ascii="Times New Roman" w:hAnsi="Times New Roman" w:cs="Times New Roman"/>
-          <w:color w:val="FF00C8"/>
-          <w:sz w:val="24"/>
-          <w:szCs w:val="24"/>
-        </w:rPr>
-        <w:t>Moira</w:t>
-      </w:r>
-      <w:r>
-        <w:rPr>
-          <w:rFonts w:ascii="Times New Roman" w:hAnsi="Times New Roman" w:cs="Times New Roman"/>
-          <w:color w:val="FF00C8"/>
-          <w:sz w:val="24"/>
-          <w:szCs w:val="24"/>
-        </w:rPr>
-        <w:t xml:space="preserve"> </w:t>
-      </w:r>
-      <w:r>
-        <w:rPr>
-          <w:rFonts w:ascii="Times New Roman" w:hAnsi="Times New Roman" w:cs="Times New Roman"/>
-          <w:sz w:val="24"/>
-          <w:szCs w:val="24"/>
-        </w:rPr>
-        <w:t>(</w:t>
-      </w:r>
-      <w:r>
-        <w:rPr>
-          <w:rFonts w:ascii="Times New Roman" w:hAnsi="Times New Roman" w:cs="Times New Roman"/>
-          <w:sz w:val="24"/>
-          <w:szCs w:val="24"/>
-        </w:rPr>
-        <w:t>12</w:t>
-      </w:r>
-      <w:r>
-        <w:rPr>
-          <w:rFonts w:ascii="Times New Roman" w:hAnsi="Times New Roman" w:cs="Times New Roman"/>
-          <w:sz w:val="24"/>
-          <w:szCs w:val="24"/>
-        </w:rPr>
-        <w:t xml:space="preserve">), et </w:t>
-      </w:r>
-      <w:r>
-        <w:rPr>
-          <w:rFonts w:ascii="Times New Roman" w:hAnsi="Times New Roman" w:cs="Times New Roman"/>
-          <w:color w:val="FF00C8"/>
-          <w:sz w:val="24"/>
-          <w:szCs w:val="24"/>
-        </w:rPr>
-        <w:t>Keina</w:t>
-      </w:r>
-      <w:r>
-        <w:rPr>
-          <w:rFonts w:ascii="Times New Roman" w:hAnsi="Times New Roman" w:cs="Times New Roman"/>
-          <w:color w:val="FF00C8"/>
-          <w:sz w:val="24"/>
-          <w:szCs w:val="24"/>
-        </w:rPr>
-        <w:t xml:space="preserve"> </w:t>
-      </w:r>
-      <w:r>
-        <w:rPr>
-          <w:rFonts w:ascii="Times New Roman" w:hAnsi="Times New Roman" w:cs="Times New Roman"/>
-          <w:sz w:val="24"/>
-          <w:szCs w:val="24"/>
-        </w:rPr>
-        <w:t>(7)</w:t>
-      </w:r>
-    </w:p>
-    <w:p>
-      <w:pPr>
-        <w:pStyle w:val="NoSpacing"/>
-        <w:jc w:val="both"/>
-        <w:rPr>
-          <w:rFonts w:ascii="Times New Roman" w:hAnsi="Times New Roman" w:cs="Times New Roman"/>
-          <w:b/>
-          <w:sz w:val="24"/>
-          <w:szCs w:val="24"/>
-        </w:rPr>
-      </w:pPr>
-    </w:p>
-    <w:p>
-      <w:pPr>
-        <w:pStyle w:val="NoSpacing"/>
-        <w:jc w:val="both"/>
-        <w:rPr>
-          <w:rFonts w:ascii="Times New Roman" w:hAnsi="Times New Roman" w:cs="Times New Roman"/>
-          <w:sz w:val="24"/>
-          <w:szCs w:val="24"/>
-        </w:rPr>
-      </w:pPr>
-      <w:r>
-        <w:rPr>
-          <w:rFonts w:ascii="Times New Roman" w:hAnsi="Times New Roman" w:cs="Times New Roman"/>
-          <w:b/>
-          <w:sz w:val="24"/>
-          <w:szCs w:val="24"/>
-        </w:rPr>
-        <w:t>Getheros :</w:t>
-      </w:r>
-    </w:p>
-    <w:p>
-      <w:pPr>
-        <w:pStyle w:val="NoSpacing"/>
-        <w:jc w:val="both"/>
-        <w:rPr>
-          <w:rFonts w:ascii="Times New Roman" w:hAnsi="Times New Roman" w:cs="Times New Roman"/>
-          <w:sz w:val="24"/>
-          <w:szCs w:val="24"/>
-        </w:rPr>
-      </w:pPr>
-      <w:r>
-        <w:rPr>
-          <w:rFonts w:ascii="Times New Roman" w:hAnsi="Times New Roman" w:cs="Times New Roman"/>
-          <w:sz w:val="24"/>
-          <w:szCs w:val="24"/>
-          <w:u w:val="single"/>
-        </w:rPr>
-        <w:t>Siège :</w:t>
-      </w:r>
-      <w:r>
-        <w:rPr>
-          <w:rFonts w:ascii="Times New Roman" w:hAnsi="Times New Roman" w:cs="Times New Roman"/>
-          <w:sz w:val="24"/>
-          <w:szCs w:val="24"/>
-        </w:rPr>
-        <w:t xml:space="preserve"> Windalya</w:t>
-      </w:r>
-    </w:p>
-    <w:p>
-      <w:pPr>
-        <w:pStyle w:val="NoSpacing"/>
-        <w:jc w:val="both"/>
-        <w:rPr>
-          <w:rFonts w:ascii="Times New Roman" w:hAnsi="Times New Roman" w:cs="Times New Roman"/>
-          <w:i/>
-          <w:sz w:val="24"/>
-          <w:szCs w:val="24"/>
-        </w:rPr>
-      </w:pPr>
-      <w:r>
-        <w:rPr>
-          <w:rFonts w:ascii="Times New Roman" w:hAnsi="Times New Roman" w:cs="Times New Roman"/>
-          <w:sz w:val="24"/>
-          <w:szCs w:val="24"/>
-          <w:u w:val="single"/>
-        </w:rPr>
-        <w:t>Devise :</w:t>
-      </w:r>
-      <w:r>
-        <w:rPr>
-          <w:rFonts w:ascii="Times New Roman" w:hAnsi="Times New Roman" w:cs="Times New Roman"/>
-          <w:sz w:val="24"/>
-          <w:szCs w:val="24"/>
-        </w:rPr>
-        <w:t xml:space="preserve"> </w:t>
-      </w:r>
-      <w:r>
-        <w:rPr>
-          <w:rFonts w:ascii="Times New Roman" w:hAnsi="Times New Roman" w:cs="Times New Roman"/>
-          <w:i/>
-          <w:sz w:val="24"/>
-          <w:szCs w:val="24"/>
-        </w:rPr>
-        <w:t>Le Nord se souvient</w:t>
-      </w:r>
-    </w:p>
-    <w:p>
-      <w:pPr>
-        <w:pStyle w:val="NoSpacing"/>
-        <w:jc w:val="both"/>
-        <w:rPr>
-          <w:rFonts w:ascii="Times New Roman" w:hAnsi="Times New Roman" w:cs="Times New Roman"/>
-          <w:sz w:val="24"/>
-          <w:szCs w:val="24"/>
-        </w:rPr>
-      </w:pPr>
-      <w:r>
-        <w:rPr>
-          <w:rFonts w:ascii="Times New Roman" w:hAnsi="Times New Roman" w:cs="Times New Roman"/>
-          <w:sz w:val="24"/>
-          <w:szCs w:val="24"/>
-          <w:u w:val="single"/>
-        </w:rPr>
         <w:t>Blason :</w:t>
       </w:r>
       <w:r>
@@ -2065,23 +1239,7 @@
           <w:sz w:val="24"/>
           <w:szCs w:val="24"/>
         </w:rPr>
-        <w:t xml:space="preserve"> </w:t>
-      </w:r>
-      <w:r>
-        <w:rPr>
-          <w:rFonts w:ascii="Times New Roman" w:hAnsi="Times New Roman" w:cs="Times New Roman"/>
-          <w:sz w:val="24"/>
-          <w:szCs w:val="24"/>
-        </w:rPr>
-        <w:t>un c</w:t>
-      </w:r>
-      <w:r>
-        <w:rPr>
-          <w:rFonts w:ascii="Times New Roman" w:hAnsi="Times New Roman" w:cs="Times New Roman"/>
-          <w:sz w:val="24"/>
-          <w:szCs w:val="24"/>
-        </w:rPr>
-        <w:t>hêne blanc sur champ argent.</w:t>
+        <w:t xml:space="preserve"> une tour noire géante sur champ blanc,  devant laquelle se tient un homme bien plus petit.</w:t>
       </w:r>
       <w:bookmarkStart w:id="0" w:name="_GoBack"/>
       <w:bookmarkEnd w:id="0"/>
@@ -2103,6 +1261,905 @@
           <w:szCs w:val="24"/>
           <w:u w:val="single"/>
         </w:rPr>
+        <w:t>Seigneurs :</w:t>
+      </w:r>
+      <w:r>
+        <w:rPr>
+          <w:rFonts w:ascii="Times New Roman" w:hAnsi="Times New Roman" w:cs="Times New Roman"/>
+          <w:sz w:val="24"/>
+          <w:szCs w:val="24"/>
+        </w:rPr>
+        <w:t xml:space="preserve"> Lord Keyn Barton</w:t>
+      </w:r>
+      <w:r>
+        <w:rPr>
+          <w:rFonts w:ascii="Times New Roman" w:hAnsi="Times New Roman" w:cs="Times New Roman"/>
+          <w:sz w:val="24"/>
+          <w:szCs w:val="24"/>
+        </w:rPr>
+        <w:t xml:space="preserve"> (62)</w:t>
+      </w:r>
+      <w:r>
+        <w:rPr>
+          <w:rFonts w:ascii="Times New Roman" w:hAnsi="Times New Roman" w:cs="Times New Roman"/>
+          <w:sz w:val="24"/>
+          <w:szCs w:val="24"/>
+        </w:rPr>
+        <w:t>. Son épouse est morte.</w:t>
+      </w:r>
+    </w:p>
+    <w:p>
+      <w:pPr>
+        <w:pStyle w:val="NoSpacing"/>
+        <w:jc w:val="both"/>
+      </w:pPr>
+      <w:r>
+        <w:rPr>
+          <w:rFonts w:ascii="Times New Roman" w:hAnsi="Times New Roman" w:cs="Times New Roman"/>
+          <w:sz w:val="24"/>
+          <w:szCs w:val="24"/>
+          <w:u w:val="single"/>
+        </w:rPr>
+        <w:t>Enfants :</w:t>
+      </w:r>
+      <w:r>
+        <w:rPr>
+          <w:rFonts w:ascii="Times New Roman" w:hAnsi="Times New Roman" w:cs="Times New Roman"/>
+          <w:sz w:val="24"/>
+          <w:szCs w:val="24"/>
+        </w:rPr>
+        <w:t xml:space="preserve"> </w:t>
+      </w:r>
+      <w:r>
+        <w:rPr>
+          <w:rFonts w:ascii="Times New Roman" w:hAnsi="Times New Roman" w:cs="Times New Roman"/>
+          <w:color w:val="0070C0"/>
+          <w:sz w:val="24"/>
+          <w:szCs w:val="24"/>
+        </w:rPr>
+        <w:t>Lorel (ser)</w:t>
+      </w:r>
+      <w:r>
+        <w:rPr>
+          <w:rFonts w:ascii="Times New Roman" w:hAnsi="Times New Roman" w:cs="Times New Roman"/>
+          <w:color w:val="0070C0"/>
+          <w:sz w:val="24"/>
+          <w:szCs w:val="24"/>
+        </w:rPr>
+        <w:t xml:space="preserve"> </w:t>
+      </w:r>
+      <w:r>
+        <w:rPr>
+          <w:rFonts w:ascii="Times New Roman" w:hAnsi="Times New Roman" w:cs="Times New Roman"/>
+          <w:sz w:val="24"/>
+          <w:szCs w:val="24"/>
+        </w:rPr>
+        <w:t>(35</w:t>
+      </w:r>
+      <w:r>
+        <w:rPr>
+          <w:rFonts w:ascii="Times New Roman" w:hAnsi="Times New Roman" w:cs="Times New Roman"/>
+          <w:sz w:val="24"/>
+          <w:szCs w:val="24"/>
+        </w:rPr>
+        <w:t>)</w:t>
+      </w:r>
+      <w:r>
+        <w:rPr>
+          <w:rFonts w:ascii="Times New Roman" w:hAnsi="Times New Roman" w:cs="Times New Roman"/>
+          <w:sz w:val="24"/>
+          <w:szCs w:val="24"/>
+        </w:rPr>
+        <w:t xml:space="preserve">, </w:t>
+      </w:r>
+      <w:r>
+        <w:rPr>
+          <w:rFonts w:ascii="Times New Roman" w:hAnsi="Times New Roman" w:cs="Times New Roman"/>
+          <w:color w:val="FF00C8"/>
+          <w:sz w:val="24"/>
+          <w:szCs w:val="24"/>
+        </w:rPr>
+        <w:t>Eyl</w:t>
+      </w:r>
+      <w:r>
+        <w:rPr>
+          <w:rFonts w:ascii="Times New Roman" w:hAnsi="Times New Roman" w:cs="Times New Roman"/>
+          <w:color w:val="FF00C8"/>
+          <w:sz w:val="24"/>
+          <w:szCs w:val="24"/>
+        </w:rPr>
+        <w:t xml:space="preserve">is </w:t>
+      </w:r>
+      <w:r>
+        <w:rPr>
+          <w:rFonts w:ascii="Times New Roman" w:hAnsi="Times New Roman" w:cs="Times New Roman"/>
+          <w:sz w:val="24"/>
+          <w:szCs w:val="24"/>
+        </w:rPr>
+        <w:t>(26</w:t>
+      </w:r>
+      <w:r>
+        <w:rPr>
+          <w:rFonts w:ascii="Times New Roman" w:hAnsi="Times New Roman" w:cs="Times New Roman"/>
+          <w:sz w:val="24"/>
+          <w:szCs w:val="24"/>
+        </w:rPr>
+        <w:t>)</w:t>
+      </w:r>
+    </w:p>
+    <w:p>
+      <w:pPr>
+        <w:pStyle w:val="NoSpacing"/>
+        <w:jc w:val="both"/>
+        <w:rPr>
+          <w:rFonts w:ascii="Times New Roman" w:hAnsi="Times New Roman" w:cs="Times New Roman"/>
+          <w:b/>
+          <w:sz w:val="24"/>
+          <w:szCs w:val="24"/>
+        </w:rPr>
+      </w:pPr>
+    </w:p>
+    <w:p>
+      <w:pPr>
+        <w:pStyle w:val="NoSpacing"/>
+        <w:jc w:val="both"/>
+        <w:rPr>
+          <w:rFonts w:ascii="Times New Roman" w:hAnsi="Times New Roman" w:cs="Times New Roman"/>
+          <w:b/>
+          <w:sz w:val="24"/>
+          <w:szCs w:val="24"/>
+        </w:rPr>
+      </w:pPr>
+      <w:r>
+        <w:rPr>
+          <w:rFonts w:ascii="Times New Roman" w:hAnsi="Times New Roman" w:cs="Times New Roman"/>
+          <w:b/>
+          <w:sz w:val="24"/>
+          <w:szCs w:val="24"/>
+        </w:rPr>
+        <w:t>Cordin :</w:t>
+      </w:r>
+    </w:p>
+    <w:p>
+      <w:pPr>
+        <w:pStyle w:val="NoSpacing"/>
+        <w:jc w:val="both"/>
+        <w:rPr>
+          <w:rFonts w:ascii="Times New Roman" w:hAnsi="Times New Roman" w:cs="Times New Roman"/>
+          <w:sz w:val="24"/>
+          <w:szCs w:val="24"/>
+        </w:rPr>
+      </w:pPr>
+      <w:r>
+        <w:rPr>
+          <w:rFonts w:ascii="Times New Roman" w:hAnsi="Times New Roman" w:cs="Times New Roman"/>
+          <w:sz w:val="24"/>
+          <w:szCs w:val="24"/>
+          <w:u w:val="single"/>
+        </w:rPr>
+        <w:t>Siège :</w:t>
+      </w:r>
+      <w:r>
+        <w:rPr>
+          <w:rFonts w:ascii="Times New Roman" w:hAnsi="Times New Roman" w:cs="Times New Roman"/>
+          <w:sz w:val="24"/>
+          <w:szCs w:val="24"/>
+        </w:rPr>
+        <w:t xml:space="preserve"> Port-Corail</w:t>
+      </w:r>
+    </w:p>
+    <w:p>
+      <w:pPr>
+        <w:pStyle w:val="NoSpacing"/>
+        <w:jc w:val="both"/>
+        <w:rPr>
+          <w:rFonts w:ascii="Times New Roman" w:hAnsi="Times New Roman" w:cs="Times New Roman"/>
+          <w:sz w:val="24"/>
+          <w:szCs w:val="24"/>
+        </w:rPr>
+      </w:pPr>
+      <w:r>
+        <w:rPr>
+          <w:rFonts w:ascii="Times New Roman" w:hAnsi="Times New Roman" w:cs="Times New Roman"/>
+          <w:sz w:val="24"/>
+          <w:szCs w:val="24"/>
+          <w:u w:val="single"/>
+        </w:rPr>
+        <w:t>Devise :</w:t>
+      </w:r>
+    </w:p>
+    <w:p>
+      <w:pPr>
+        <w:pStyle w:val="NoSpacing"/>
+        <w:jc w:val="both"/>
+        <w:rPr>
+          <w:rFonts w:ascii="Times New Roman" w:hAnsi="Times New Roman" w:cs="Times New Roman"/>
+          <w:sz w:val="24"/>
+          <w:szCs w:val="24"/>
+        </w:rPr>
+      </w:pPr>
+      <w:r>
+        <w:rPr>
+          <w:rFonts w:ascii="Times New Roman" w:hAnsi="Times New Roman" w:cs="Times New Roman"/>
+          <w:sz w:val="24"/>
+          <w:szCs w:val="24"/>
+          <w:u w:val="single"/>
+        </w:rPr>
+        <w:t>Seigneurs :</w:t>
+      </w:r>
+      <w:r>
+        <w:rPr>
+          <w:rFonts w:ascii="Times New Roman" w:hAnsi="Times New Roman" w:cs="Times New Roman"/>
+          <w:sz w:val="24"/>
+          <w:szCs w:val="24"/>
+        </w:rPr>
+        <w:t xml:space="preserve"> Lord Ebel Cordin et lady Adelia Cordin (ex Adelia Athem)</w:t>
+      </w:r>
+    </w:p>
+    <w:p>
+      <w:pPr>
+        <w:pStyle w:val="NoSpacing"/>
+        <w:jc w:val="both"/>
+        <w:rPr>
+          <w:rFonts w:ascii="Times New Roman" w:hAnsi="Times New Roman" w:cs="Times New Roman"/>
+          <w:sz w:val="24"/>
+          <w:szCs w:val="24"/>
+        </w:rPr>
+      </w:pPr>
+      <w:r>
+        <w:rPr>
+          <w:rFonts w:ascii="Times New Roman" w:hAnsi="Times New Roman" w:cs="Times New Roman"/>
+          <w:sz w:val="24"/>
+          <w:szCs w:val="24"/>
+          <w:u w:val="single"/>
+        </w:rPr>
+        <w:t>Enfants :</w:t>
+      </w:r>
+      <w:r>
+        <w:rPr>
+          <w:rFonts w:ascii="Times New Roman" w:hAnsi="Times New Roman" w:cs="Times New Roman"/>
+          <w:sz w:val="24"/>
+          <w:szCs w:val="24"/>
+        </w:rPr>
+        <w:t xml:space="preserve"> Telma Cordin (a épousé </w:t>
+      </w:r>
+      <w:r>
+        <w:rPr>
+          <w:rFonts w:ascii="Times New Roman" w:hAnsi="Times New Roman" w:cs="Times New Roman"/>
+          <w:sz w:val="24"/>
+          <w:szCs w:val="24"/>
+        </w:rPr>
+        <w:t>Alek</w:t>
+      </w:r>
+      <w:r>
+        <w:rPr>
+          <w:rFonts w:ascii="Times New Roman" w:hAnsi="Times New Roman" w:cs="Times New Roman"/>
+          <w:sz w:val="24"/>
+          <w:szCs w:val="24"/>
+        </w:rPr>
+        <w:t xml:space="preserve"> Dorell)</w:t>
+      </w:r>
+    </w:p>
+    <w:p>
+      <w:pPr>
+        <w:pStyle w:val="NoSpacing"/>
+        <w:jc w:val="both"/>
+        <w:rPr>
+          <w:rFonts w:ascii="Times New Roman" w:hAnsi="Times New Roman" w:cs="Times New Roman"/>
+          <w:sz w:val="24"/>
+          <w:szCs w:val="24"/>
+        </w:rPr>
+      </w:pPr>
+    </w:p>
+    <w:p>
+      <w:pPr>
+        <w:pStyle w:val="NoSpacing"/>
+        <w:jc w:val="both"/>
+        <w:rPr>
+          <w:rFonts w:ascii="Times New Roman" w:hAnsi="Times New Roman" w:cs="Times New Roman"/>
+          <w:sz w:val="24"/>
+          <w:szCs w:val="24"/>
+        </w:rPr>
+      </w:pPr>
+      <w:r>
+        <w:rPr>
+          <w:rFonts w:ascii="Times New Roman" w:hAnsi="Times New Roman" w:cs="Times New Roman"/>
+          <w:sz w:val="24"/>
+          <w:szCs w:val="24"/>
+          <w:u w:val="single"/>
+        </w:rPr>
+        <w:t>Enfants :</w:t>
+      </w:r>
+      <w:r>
+        <w:rPr>
+          <w:rFonts w:ascii="Times New Roman" w:hAnsi="Times New Roman" w:cs="Times New Roman"/>
+          <w:sz w:val="24"/>
+          <w:szCs w:val="24"/>
+        </w:rPr>
+        <w:t xml:space="preserve"> Pas d’enfants.</w:t>
+      </w:r>
+    </w:p>
+    <w:p>
+      <w:pPr>
+        <w:pStyle w:val="NoSpacing"/>
+        <w:jc w:val="both"/>
+        <w:rPr>
+          <w:rFonts w:ascii="Times New Roman" w:hAnsi="Times New Roman" w:cs="Times New Roman"/>
+          <w:sz w:val="24"/>
+          <w:szCs w:val="24"/>
+        </w:rPr>
+      </w:pPr>
+    </w:p>
+    <w:p>
+      <w:pPr>
+        <w:pStyle w:val="NoSpacing"/>
+        <w:jc w:val="both"/>
+        <w:rPr>
+          <w:rFonts w:ascii="Times New Roman" w:hAnsi="Times New Roman" w:cs="Times New Roman"/>
+          <w:b/>
+          <w:sz w:val="24"/>
+          <w:szCs w:val="24"/>
+        </w:rPr>
+      </w:pPr>
+      <w:r>
+        <w:rPr>
+          <w:rFonts w:ascii="Times New Roman" w:hAnsi="Times New Roman" w:cs="Times New Roman"/>
+          <w:b/>
+          <w:sz w:val="24"/>
+          <w:szCs w:val="24"/>
+        </w:rPr>
+        <w:t>Destheros :</w:t>
+      </w:r>
+    </w:p>
+    <w:p>
+      <w:pPr>
+        <w:pStyle w:val="NoSpacing"/>
+        <w:jc w:val="both"/>
+        <w:rPr>
+          <w:rFonts w:ascii="Times New Roman" w:hAnsi="Times New Roman" w:cs="Times New Roman"/>
+          <w:sz w:val="24"/>
+          <w:szCs w:val="24"/>
+        </w:rPr>
+      </w:pPr>
+      <w:r>
+        <w:rPr>
+          <w:rFonts w:ascii="Times New Roman" w:hAnsi="Times New Roman" w:cs="Times New Roman"/>
+          <w:sz w:val="24"/>
+          <w:szCs w:val="24"/>
+          <w:u w:val="single"/>
+        </w:rPr>
+        <w:t>Siège :</w:t>
+      </w:r>
+      <w:r>
+        <w:rPr>
+          <w:rFonts w:ascii="Times New Roman" w:hAnsi="Times New Roman" w:cs="Times New Roman"/>
+          <w:sz w:val="24"/>
+          <w:szCs w:val="24"/>
+        </w:rPr>
+        <w:t xml:space="preserve"> Sommerhil</w:t>
+      </w:r>
+    </w:p>
+    <w:p>
+      <w:pPr>
+        <w:pStyle w:val="NoSpacing"/>
+        <w:jc w:val="both"/>
+        <w:rPr>
+          <w:rFonts w:ascii="Times New Roman" w:hAnsi="Times New Roman" w:cs="Times New Roman"/>
+          <w:sz w:val="24"/>
+          <w:szCs w:val="24"/>
+        </w:rPr>
+      </w:pPr>
+      <w:r>
+        <w:rPr>
+          <w:rFonts w:ascii="Times New Roman" w:hAnsi="Times New Roman" w:cs="Times New Roman"/>
+          <w:sz w:val="24"/>
+          <w:szCs w:val="24"/>
+          <w:u w:val="single"/>
+        </w:rPr>
+        <w:t>Devise :</w:t>
+      </w:r>
+    </w:p>
+    <w:p>
+      <w:pPr>
+        <w:pStyle w:val="NoSpacing"/>
+        <w:jc w:val="both"/>
+        <w:rPr>
+          <w:rFonts w:ascii="Times New Roman" w:hAnsi="Times New Roman" w:cs="Times New Roman"/>
+          <w:sz w:val="24"/>
+          <w:szCs w:val="24"/>
+          <w:u w:val="single"/>
+        </w:rPr>
+      </w:pPr>
+      <w:r>
+        <w:rPr>
+          <w:rFonts w:ascii="Times New Roman" w:hAnsi="Times New Roman" w:cs="Times New Roman"/>
+          <w:sz w:val="24"/>
+          <w:szCs w:val="24"/>
+          <w:u w:val="single"/>
+        </w:rPr>
+        <w:t>Seigneurs :</w:t>
+      </w:r>
+      <w:r>
+        <w:rPr>
+          <w:rFonts w:ascii="Times New Roman" w:hAnsi="Times New Roman" w:cs="Times New Roman"/>
+          <w:sz w:val="24"/>
+          <w:szCs w:val="24"/>
+        </w:rPr>
+        <w:t xml:space="preserve"> Lord Katar Destheros et lady Olovia Destheros (ex Olovia Getheros</w:t>
+      </w:r>
+      <w:r>
+        <w:rPr>
+          <w:rFonts w:ascii="Times New Roman" w:hAnsi="Times New Roman" w:cs="Times New Roman"/>
+          <w:sz w:val="24"/>
+          <w:szCs w:val="24"/>
+        </w:rPr>
+        <w:t>,</w:t>
+      </w:r>
+      <w:r>
+        <w:rPr>
+          <w:rFonts w:ascii="Times New Roman" w:hAnsi="Times New Roman" w:cs="Times New Roman"/>
+          <w:sz w:val="24"/>
+          <w:szCs w:val="24"/>
+        </w:rPr>
+        <w:t xml:space="preserve"> sœur d’Aldarys Getheros</w:t>
+      </w:r>
+      <w:r>
+        <w:rPr>
+          <w:rFonts w:ascii="Times New Roman" w:hAnsi="Times New Roman" w:cs="Times New Roman"/>
+          <w:sz w:val="24"/>
+          <w:szCs w:val="24"/>
+        </w:rPr>
+        <w:t>)</w:t>
+      </w:r>
+    </w:p>
+    <w:p>
+      <w:pPr>
+        <w:pStyle w:val="NoSpacing"/>
+        <w:jc w:val="both"/>
+        <w:rPr>
+          <w:rFonts w:ascii="Times New Roman" w:hAnsi="Times New Roman" w:cs="Times New Roman"/>
+          <w:sz w:val="24"/>
+          <w:szCs w:val="24"/>
+        </w:rPr>
+      </w:pPr>
+      <w:r>
+        <w:rPr>
+          <w:rFonts w:ascii="Times New Roman" w:hAnsi="Times New Roman" w:cs="Times New Roman"/>
+          <w:sz w:val="24"/>
+          <w:szCs w:val="24"/>
+          <w:u w:val="single"/>
+        </w:rPr>
+        <w:t>Enfants :</w:t>
+      </w:r>
+    </w:p>
+    <w:p>
+      <w:pPr>
+        <w:pStyle w:val="NoSpacing"/>
+        <w:jc w:val="both"/>
+        <w:rPr>
+          <w:rFonts w:ascii="Times New Roman" w:hAnsi="Times New Roman" w:cs="Times New Roman"/>
+          <w:sz w:val="24"/>
+          <w:szCs w:val="24"/>
+        </w:rPr>
+      </w:pPr>
+    </w:p>
+    <w:p>
+      <w:pPr>
+        <w:pStyle w:val="NoSpacing"/>
+        <w:jc w:val="both"/>
+        <w:rPr>
+          <w:rFonts w:ascii="Times New Roman" w:hAnsi="Times New Roman" w:cs="Times New Roman"/>
+          <w:b/>
+          <w:sz w:val="24"/>
+          <w:szCs w:val="24"/>
+        </w:rPr>
+      </w:pPr>
+      <w:r>
+        <w:rPr>
+          <w:rFonts w:ascii="Times New Roman" w:hAnsi="Times New Roman" w:cs="Times New Roman"/>
+          <w:b/>
+          <w:sz w:val="24"/>
+          <w:szCs w:val="24"/>
+        </w:rPr>
+        <w:t>Dorell :</w:t>
+      </w:r>
+    </w:p>
+    <w:p>
+      <w:pPr>
+        <w:pStyle w:val="NoSpacing"/>
+        <w:jc w:val="both"/>
+        <w:rPr>
+          <w:rFonts w:ascii="Times New Roman" w:hAnsi="Times New Roman" w:cs="Times New Roman"/>
+          <w:sz w:val="24"/>
+          <w:szCs w:val="24"/>
+        </w:rPr>
+      </w:pPr>
+      <w:r>
+        <w:rPr>
+          <w:rFonts w:ascii="Times New Roman" w:hAnsi="Times New Roman" w:cs="Times New Roman"/>
+          <w:sz w:val="24"/>
+          <w:szCs w:val="24"/>
+          <w:u w:val="single"/>
+        </w:rPr>
+        <w:t>Siège :</w:t>
+      </w:r>
+      <w:r>
+        <w:rPr>
+          <w:rFonts w:ascii="Times New Roman" w:hAnsi="Times New Roman" w:cs="Times New Roman"/>
+          <w:sz w:val="24"/>
+          <w:szCs w:val="24"/>
+        </w:rPr>
+        <w:t xml:space="preserve"> Sand</w:t>
+      </w:r>
+      <w:r>
+        <w:rPr>
+          <w:rFonts w:ascii="Times New Roman" w:hAnsi="Times New Roman" w:cs="Times New Roman"/>
+          <w:sz w:val="24"/>
+          <w:szCs w:val="24"/>
+        </w:rPr>
+        <w:t>i</w:t>
+      </w:r>
+      <w:r>
+        <w:rPr>
+          <w:rFonts w:ascii="Times New Roman" w:hAnsi="Times New Roman" w:cs="Times New Roman"/>
+          <w:sz w:val="24"/>
+          <w:szCs w:val="24"/>
+        </w:rPr>
+        <w:t>ers</w:t>
+      </w:r>
+    </w:p>
+    <w:p>
+      <w:pPr>
+        <w:pStyle w:val="NoSpacing"/>
+        <w:jc w:val="both"/>
+        <w:rPr>
+          <w:rFonts w:ascii="Times New Roman" w:hAnsi="Times New Roman" w:cs="Times New Roman"/>
+          <w:sz w:val="24"/>
+          <w:szCs w:val="24"/>
+        </w:rPr>
+      </w:pPr>
+      <w:r>
+        <w:rPr>
+          <w:rFonts w:ascii="Times New Roman" w:hAnsi="Times New Roman" w:cs="Times New Roman"/>
+          <w:sz w:val="24"/>
+          <w:szCs w:val="24"/>
+          <w:u w:val="single"/>
+        </w:rPr>
+        <w:t>Devise :</w:t>
+      </w:r>
+    </w:p>
+    <w:p>
+      <w:pPr>
+        <w:pStyle w:val="NoSpacing"/>
+        <w:jc w:val="both"/>
+        <w:rPr>
+          <w:rFonts w:ascii="Times New Roman" w:hAnsi="Times New Roman" w:cs="Times New Roman"/>
+          <w:sz w:val="24"/>
+          <w:szCs w:val="24"/>
+        </w:rPr>
+      </w:pPr>
+      <w:r>
+        <w:rPr>
+          <w:rFonts w:ascii="Times New Roman" w:hAnsi="Times New Roman" w:cs="Times New Roman"/>
+          <w:sz w:val="24"/>
+          <w:szCs w:val="24"/>
+          <w:u w:val="single"/>
+        </w:rPr>
+        <w:t>Seigneurs :</w:t>
+      </w:r>
+      <w:r>
+        <w:rPr>
+          <w:rFonts w:ascii="Times New Roman" w:hAnsi="Times New Roman" w:cs="Times New Roman"/>
+          <w:sz w:val="24"/>
+          <w:szCs w:val="24"/>
+        </w:rPr>
+        <w:t xml:space="preserve"> Lord Alek Dorell </w:t>
+      </w:r>
+      <w:r>
+        <w:rPr>
+          <w:rFonts w:ascii="Times New Roman" w:hAnsi="Times New Roman" w:cs="Times New Roman"/>
+          <w:sz w:val="24"/>
+          <w:szCs w:val="24"/>
+        </w:rPr>
+        <w:t xml:space="preserve">(65) </w:t>
+      </w:r>
+      <w:r>
+        <w:rPr>
+          <w:rFonts w:ascii="Times New Roman" w:hAnsi="Times New Roman" w:cs="Times New Roman"/>
+          <w:sz w:val="24"/>
+          <w:szCs w:val="24"/>
+        </w:rPr>
+        <w:t>et lady Telma Dorell</w:t>
+      </w:r>
+      <w:r>
+        <w:rPr>
+          <w:rFonts w:ascii="Times New Roman" w:hAnsi="Times New Roman" w:cs="Times New Roman"/>
+          <w:sz w:val="24"/>
+          <w:szCs w:val="24"/>
+        </w:rPr>
+        <w:t xml:space="preserve"> (21)</w:t>
+      </w:r>
+      <w:r>
+        <w:rPr>
+          <w:rFonts w:ascii="Times New Roman" w:hAnsi="Times New Roman" w:cs="Times New Roman"/>
+          <w:sz w:val="24"/>
+          <w:szCs w:val="24"/>
+        </w:rPr>
+        <w:t xml:space="preserve"> (ex Telma Cordin)</w:t>
+      </w:r>
+    </w:p>
+    <w:p>
+      <w:pPr>
+        <w:pStyle w:val="NoSpacing"/>
+        <w:jc w:val="both"/>
+        <w:rPr>
+          <w:rFonts w:ascii="Times New Roman" w:hAnsi="Times New Roman" w:cs="Times New Roman"/>
+          <w:sz w:val="24"/>
+          <w:szCs w:val="24"/>
+        </w:rPr>
+      </w:pPr>
+      <w:r>
+        <w:rPr>
+          <w:rFonts w:ascii="Times New Roman" w:hAnsi="Times New Roman" w:cs="Times New Roman"/>
+          <w:sz w:val="24"/>
+          <w:szCs w:val="24"/>
+          <w:u w:val="single"/>
+        </w:rPr>
+        <w:t>Enfants :</w:t>
+      </w:r>
+      <w:r>
+        <w:rPr>
+          <w:rFonts w:ascii="Times New Roman" w:hAnsi="Times New Roman" w:cs="Times New Roman"/>
+          <w:sz w:val="24"/>
+          <w:szCs w:val="24"/>
+        </w:rPr>
+        <w:t xml:space="preserve"> </w:t>
+      </w:r>
+      <w:r>
+        <w:rPr>
+          <w:rFonts w:ascii="Times New Roman" w:hAnsi="Times New Roman" w:cs="Times New Roman"/>
+          <w:color w:val="4BACC6" w:themeColor="accent5"/>
+          <w:sz w:val="24"/>
+          <w:szCs w:val="24"/>
+        </w:rPr>
+        <w:t xml:space="preserve">Alvian </w:t>
+      </w:r>
+      <w:r>
+        <w:rPr>
+          <w:rFonts w:ascii="Times New Roman" w:hAnsi="Times New Roman" w:cs="Times New Roman"/>
+          <w:sz w:val="24"/>
+          <w:szCs w:val="24"/>
+        </w:rPr>
+        <w:t xml:space="preserve">(42), </w:t>
+      </w:r>
+      <w:r>
+        <w:rPr>
+          <w:rFonts w:ascii="Times New Roman" w:hAnsi="Times New Roman" w:cs="Times New Roman"/>
+          <w:color w:val="FF00C8"/>
+          <w:sz w:val="24"/>
+          <w:szCs w:val="24"/>
+        </w:rPr>
+        <w:t>Moira</w:t>
+      </w:r>
+      <w:r>
+        <w:rPr>
+          <w:rFonts w:ascii="Times New Roman" w:hAnsi="Times New Roman" w:cs="Times New Roman"/>
+          <w:color w:val="FF00C8"/>
+          <w:sz w:val="24"/>
+          <w:szCs w:val="24"/>
+        </w:rPr>
+        <w:t xml:space="preserve"> </w:t>
+      </w:r>
+      <w:r>
+        <w:rPr>
+          <w:rFonts w:ascii="Times New Roman" w:hAnsi="Times New Roman" w:cs="Times New Roman"/>
+          <w:sz w:val="24"/>
+          <w:szCs w:val="24"/>
+        </w:rPr>
+        <w:t>(</w:t>
+      </w:r>
+      <w:r>
+        <w:rPr>
+          <w:rFonts w:ascii="Times New Roman" w:hAnsi="Times New Roman" w:cs="Times New Roman"/>
+          <w:sz w:val="24"/>
+          <w:szCs w:val="24"/>
+        </w:rPr>
+        <w:t>12</w:t>
+      </w:r>
+      <w:r>
+        <w:rPr>
+          <w:rFonts w:ascii="Times New Roman" w:hAnsi="Times New Roman" w:cs="Times New Roman"/>
+          <w:sz w:val="24"/>
+          <w:szCs w:val="24"/>
+        </w:rPr>
+        <w:t xml:space="preserve">), et </w:t>
+      </w:r>
+      <w:r>
+        <w:rPr>
+          <w:rFonts w:ascii="Times New Roman" w:hAnsi="Times New Roman" w:cs="Times New Roman"/>
+          <w:color w:val="FF00C8"/>
+          <w:sz w:val="24"/>
+          <w:szCs w:val="24"/>
+        </w:rPr>
+        <w:t>Keina</w:t>
+      </w:r>
+      <w:r>
+        <w:rPr>
+          <w:rFonts w:ascii="Times New Roman" w:hAnsi="Times New Roman" w:cs="Times New Roman"/>
+          <w:color w:val="FF00C8"/>
+          <w:sz w:val="24"/>
+          <w:szCs w:val="24"/>
+        </w:rPr>
+        <w:t xml:space="preserve"> </w:t>
+      </w:r>
+      <w:r>
+        <w:rPr>
+          <w:rFonts w:ascii="Times New Roman" w:hAnsi="Times New Roman" w:cs="Times New Roman"/>
+          <w:sz w:val="24"/>
+          <w:szCs w:val="24"/>
+        </w:rPr>
+        <w:t>(7)</w:t>
+      </w:r>
+    </w:p>
+    <w:p>
+      <w:pPr>
+        <w:pStyle w:val="NoSpacing"/>
+        <w:jc w:val="both"/>
+        <w:rPr>
+          <w:rFonts w:ascii="Times New Roman" w:hAnsi="Times New Roman" w:cs="Times New Roman"/>
+          <w:b/>
+          <w:sz w:val="24"/>
+          <w:szCs w:val="24"/>
+        </w:rPr>
+      </w:pPr>
+    </w:p>
+    <w:p>
+      <w:pPr>
+        <w:pStyle w:val="NoSpacing"/>
+        <w:jc w:val="both"/>
+        <w:rPr>
+          <w:rFonts w:ascii="Times New Roman" w:hAnsi="Times New Roman" w:cs="Times New Roman"/>
+          <w:sz w:val="24"/>
+          <w:szCs w:val="24"/>
+        </w:rPr>
+      </w:pPr>
+      <w:r>
+        <w:rPr>
+          <w:rFonts w:ascii="Times New Roman" w:hAnsi="Times New Roman" w:cs="Times New Roman"/>
+          <w:b/>
+          <w:sz w:val="24"/>
+          <w:szCs w:val="24"/>
+        </w:rPr>
+        <w:t>Getheros :</w:t>
+      </w:r>
+    </w:p>
+    <w:p>
+      <w:pPr>
+        <w:pStyle w:val="NoSpacing"/>
+        <w:jc w:val="both"/>
+        <w:rPr>
+          <w:rFonts w:ascii="Times New Roman" w:hAnsi="Times New Roman" w:cs="Times New Roman"/>
+          <w:sz w:val="24"/>
+          <w:szCs w:val="24"/>
+        </w:rPr>
+      </w:pPr>
+      <w:r>
+        <w:rPr>
+          <w:rFonts w:ascii="Times New Roman" w:hAnsi="Times New Roman" w:cs="Times New Roman"/>
+          <w:sz w:val="24"/>
+          <w:szCs w:val="24"/>
+          <w:u w:val="single"/>
+        </w:rPr>
+        <w:t>Siège :</w:t>
+      </w:r>
+      <w:r>
+        <w:rPr>
+          <w:rFonts w:ascii="Times New Roman" w:hAnsi="Times New Roman" w:cs="Times New Roman"/>
+          <w:sz w:val="24"/>
+          <w:szCs w:val="24"/>
+        </w:rPr>
+        <w:t xml:space="preserve"> Windalya</w:t>
+      </w:r>
+    </w:p>
+    <w:p>
+      <w:pPr>
+        <w:pStyle w:val="NoSpacing"/>
+        <w:jc w:val="both"/>
+        <w:rPr>
+          <w:rFonts w:ascii="Times New Roman" w:hAnsi="Times New Roman" w:cs="Times New Roman"/>
+          <w:i/>
+          <w:sz w:val="24"/>
+          <w:szCs w:val="24"/>
+        </w:rPr>
+      </w:pPr>
+      <w:r>
+        <w:rPr>
+          <w:rFonts w:ascii="Times New Roman" w:hAnsi="Times New Roman" w:cs="Times New Roman"/>
+          <w:sz w:val="24"/>
+          <w:szCs w:val="24"/>
+          <w:u w:val="single"/>
+        </w:rPr>
+        <w:t>Devise :</w:t>
+      </w:r>
+      <w:r>
+        <w:rPr>
+          <w:rFonts w:ascii="Times New Roman" w:hAnsi="Times New Roman" w:cs="Times New Roman"/>
+          <w:sz w:val="24"/>
+          <w:szCs w:val="24"/>
+        </w:rPr>
+        <w:t xml:space="preserve"> </w:t>
+      </w:r>
+      <w:r>
+        <w:rPr>
+          <w:rFonts w:ascii="Times New Roman" w:hAnsi="Times New Roman" w:cs="Times New Roman"/>
+          <w:i/>
+          <w:sz w:val="24"/>
+          <w:szCs w:val="24"/>
+        </w:rPr>
+        <w:t>Le Nord se souvient</w:t>
+      </w:r>
+    </w:p>
+    <w:p>
+      <w:pPr>
+        <w:pStyle w:val="NoSpacing"/>
+        <w:jc w:val="both"/>
+        <w:rPr>
+          <w:rFonts w:ascii="Times New Roman" w:hAnsi="Times New Roman" w:cs="Times New Roman"/>
+          <w:sz w:val="24"/>
+          <w:szCs w:val="24"/>
+        </w:rPr>
+      </w:pPr>
+      <w:r>
+        <w:rPr>
+          <w:rFonts w:ascii="Times New Roman" w:hAnsi="Times New Roman" w:cs="Times New Roman"/>
+          <w:sz w:val="24"/>
+          <w:szCs w:val="24"/>
+          <w:u w:val="single"/>
+        </w:rPr>
+        <w:t>Blason :</w:t>
+      </w:r>
+      <w:r>
+        <w:rPr>
+          <w:rFonts w:ascii="Times New Roman" w:hAnsi="Times New Roman" w:cs="Times New Roman"/>
+          <w:sz w:val="24"/>
+          <w:szCs w:val="24"/>
+        </w:rPr>
+        <w:t xml:space="preserve"> </w:t>
+      </w:r>
+      <w:r>
+        <w:rPr>
+          <w:rFonts w:ascii="Times New Roman" w:hAnsi="Times New Roman" w:cs="Times New Roman"/>
+          <w:sz w:val="24"/>
+          <w:szCs w:val="24"/>
+        </w:rPr>
+        <w:t>un c</w:t>
+      </w:r>
+      <w:r>
+        <w:rPr>
+          <w:rFonts w:ascii="Times New Roman" w:hAnsi="Times New Roman" w:cs="Times New Roman"/>
+          <w:sz w:val="24"/>
+          <w:szCs w:val="24"/>
+        </w:rPr>
+        <w:t>hêne blanc sur champ argent.</w:t>
+      </w:r>
+    </w:p>
+    <w:p>
+      <w:pPr>
+        <w:pStyle w:val="NoSpacing"/>
+        <w:jc w:val="both"/>
+        <w:rPr>
+          <w:rFonts w:ascii="Times New Roman" w:hAnsi="Times New Roman" w:cs="Times New Roman"/>
+          <w:sz w:val="24"/>
+          <w:szCs w:val="24"/>
+        </w:rPr>
+      </w:pPr>
+      <w:r>
+        <w:rPr>
+          <w:rFonts w:ascii="Times New Roman" w:hAnsi="Times New Roman" w:cs="Times New Roman"/>
+          <w:sz w:val="24"/>
+          <w:szCs w:val="24"/>
+          <w:u w:val="single"/>
+        </w:rPr>
         <w:t>Seigneurs :</w:t>
       </w:r>
       <w:r>
@@ -2406,6 +2463,7 @@
           <w:rFonts w:ascii="Times New Roman" w:hAnsi="Times New Roman" w:cs="Times New Roman"/>
           <w:sz w:val="24"/>
           <w:szCs w:val="24"/>
+          <w:u w:val="single"/>
         </w:rPr>
         <w:t>Blason :</w:t>
       </w:r>
@@ -2575,6 +2633,7 @@
           <w:sz w:val="24"/>
           <w:szCs w:val="24"/>
         </w:rPr>
+        <w:lastRenderedPageBreak/>
         <w:t>Veramon :</w:t>
       </w:r>
     </w:p>
@@ -2651,7 +2710,6 @@
           <w:szCs w:val="24"/>
           <w:u w:val="single"/>
         </w:rPr>
-        <w:lastRenderedPageBreak/>
         <w:t>Seigneurs :</w:t>
       </w:r>
       <w:r>

</xml_diff>